<commit_message>
commit del 28 nov 2023
</commit_message>
<xml_diff>
--- a/Inf_semestrales/IBA1C_HN/2023-I/IBA1C_10_2023-I_informe.docx
+++ b/Inf_semestrales/IBA1C_HN/2023-I/IBA1C_10_2023-I_informe.docx
@@ -943,9 +943,9 @@
           <w:r>
             <w:t xml:space="preserve">Sismología </w:t>
             <w:br/>
-            <w:t>Por: Omar Mercado</w:t>
+            <w:t>Por: Luisa Castillo</w:t>
             <w:br/>
-            <w:t>Fecha: 2023/07/31</w:t>
+            <w:t>Fecha: 2023/11/09</w:t>
           </w:r>
         </w:p>
       </w:tc>

</xml_diff>